<commit_message>
Updated ETL report for pipeline viz
</commit_message>
<xml_diff>
--- a/Planning/ETL/Illidan_ETL.docx
+++ b/Planning/ETL/Illidan_ETL.docx
@@ -1708,10 +1708,10 @@
           <w14:ligatures w14:val="standardContextual"/>
         </w:rPr>
         <w:drawing>
-          <wp:inline distT="0" distB="0" distL="0" distR="0" wp14:anchorId="0BFD033D" wp14:editId="1161E017">
-            <wp:extent cx="4724400" cy="2611037"/>
-            <wp:effectExtent l="0" t="0" r="0" b="0"/>
-            <wp:docPr id="1457683726" name="Picture 1" descr="A diagram of data pipeline&#10;&#10;Description automatically generated with low confidence"/>
+          <wp:inline distT="0" distB="0" distL="0" distR="0" wp14:anchorId="78CB853F" wp14:editId="4D506286">
+            <wp:extent cx="5383456" cy="2584174"/>
+            <wp:effectExtent l="0" t="0" r="8255" b="6985"/>
+            <wp:docPr id="375265637" name="Picture 1" descr="A screenshot of a computer&#10;&#10;Description automatically generated with low confidence"/>
             <wp:cNvGraphicFramePr>
               <a:graphicFrameLocks xmlns:a="http://schemas.openxmlformats.org/drawingml/2006/main" noChangeAspect="1"/>
             </wp:cNvGraphicFramePr>
@@ -1719,7 +1719,7 @@
               <a:graphicData uri="http://schemas.openxmlformats.org/drawingml/2006/picture">
                 <pic:pic xmlns:pic="http://schemas.openxmlformats.org/drawingml/2006/picture">
                   <pic:nvPicPr>
-                    <pic:cNvPr id="1457683726" name="Picture 1" descr="A diagram of data pipeline&#10;&#10;Description automatically generated with low confidence"/>
+                    <pic:cNvPr id="375265637" name="Picture 1" descr="A screenshot of a computer&#10;&#10;Description automatically generated with low confidence"/>
                     <pic:cNvPicPr/>
                   </pic:nvPicPr>
                   <pic:blipFill>
@@ -1737,7 +1737,7 @@
                   <pic:spPr>
                     <a:xfrm>
                       <a:off x="0" y="0"/>
-                      <a:ext cx="4794833" cy="2649963"/>
+                      <a:ext cx="5405941" cy="2594967"/>
                     </a:xfrm>
                     <a:prstGeom prst="rect">
                       <a:avLst/>
@@ -5199,22 +5199,7 @@
         <w:spacing w:line="480" w:lineRule="auto"/>
       </w:pPr>
       <w:r>
-        <w:t xml:space="preserve">Now that </w:t>
-      </w:r>
-      <w:r>
-        <w:t>both datasets have been</w:t>
-      </w:r>
-      <w:r>
-        <w:t xml:space="preserve"> extracted and transformed, we can move on to loading </w:t>
-      </w:r>
-      <w:r>
-        <w:t>them</w:t>
-      </w:r>
-      <w:r>
-        <w:t xml:space="preserve"> into our SQL database. Below are the steps used to load </w:t>
-      </w:r>
-      <w:r>
-        <w:t xml:space="preserve">both datasets using the same code in a Databricks notebook. </w:t>
+        <w:t xml:space="preserve">Now that both datasets have been extracted and transformed, we can move on to loading them into our SQL database. Below are the steps used to load both datasets using the same code in a Databricks notebook. </w:t>
       </w:r>
     </w:p>
     <w:p>

</xml_diff>

<commit_message>
Sending updated ETL Report
</commit_message>
<xml_diff>
--- a/Planning/ETL/Illidan_ETL.docx
+++ b/Planning/ETL/Illidan_ETL.docx
@@ -1714,10 +1714,10 @@
           <w14:ligatures w14:val="standardContextual"/>
         </w:rPr>
         <w:drawing>
-          <wp:inline distT="0" distB="0" distL="0" distR="0" wp14:anchorId="78CB853F" wp14:editId="4D506286">
-            <wp:extent cx="5383456" cy="2584174"/>
-            <wp:effectExtent l="0" t="0" r="8255" b="6985"/>
-            <wp:docPr id="375265637" name="Picture 1" descr="A screenshot of a computer&#10;&#10;Description automatically generated with low confidence"/>
+          <wp:inline distT="0" distB="0" distL="0" distR="0" wp14:anchorId="7CCB3EB1" wp14:editId="63497C35">
+            <wp:extent cx="4997162" cy="2795954"/>
+            <wp:effectExtent l="0" t="0" r="0" b="4445"/>
+            <wp:docPr id="1980908213" name="Picture 2" descr="A picture containing text, screenshot, rectangle, design&#10;&#10;Description automatically generated"/>
             <wp:cNvGraphicFramePr>
               <a:graphicFrameLocks xmlns:a="http://schemas.openxmlformats.org/drawingml/2006/main" noChangeAspect="1"/>
             </wp:cNvGraphicFramePr>
@@ -1725,11 +1725,11 @@
               <a:graphicData uri="http://schemas.openxmlformats.org/drawingml/2006/picture">
                 <pic:pic xmlns:pic="http://schemas.openxmlformats.org/drawingml/2006/picture">
                   <pic:nvPicPr>
-                    <pic:cNvPr id="375265637" name="Picture 1" descr="A screenshot of a computer&#10;&#10;Description automatically generated with low confidence"/>
+                    <pic:cNvPr id="1980908213" name="Picture 2" descr="A picture containing text, screenshot, rectangle, design&#10;&#10;Description automatically generated"/>
                     <pic:cNvPicPr/>
                   </pic:nvPicPr>
                   <pic:blipFill>
-                    <a:blip r:embed="rId15">
+                    <a:blip r:embed="rId15" cstate="print">
                       <a:extLst>
                         <a:ext uri="{28A0092B-C50C-407E-A947-70E740481C1C}">
                           <a14:useLocalDpi xmlns:a14="http://schemas.microsoft.com/office/drawing/2010/main" val="0"/>
@@ -1743,7 +1743,7 @@
                   <pic:spPr>
                     <a:xfrm>
                       <a:off x="0" y="0"/>
-                      <a:ext cx="5405941" cy="2594967"/>
+                      <a:ext cx="5048681" cy="2824779"/>
                     </a:xfrm>
                     <a:prstGeom prst="rect">
                       <a:avLst/>
@@ -1912,7 +1912,23 @@
           <w:sz w:val="24"/>
           <w:szCs w:val="24"/>
         </w:rPr>
-        <w:t xml:space="preserve">and then consumed by Kafka, once in the confluent, the data will be produced back to the notebook, converted to a data frame, then finally dumped into our SQL database. </w:t>
+        <w:t xml:space="preserve">and then consumed by Kafka, once in the confluent, the data will be produced back to the notebook, converted to a </w:t>
+      </w:r>
+      <w:r>
+        <w:rPr>
+          <w:rFonts w:ascii="Times New Roman" w:hAnsi="Times New Roman"/>
+          <w:sz w:val="24"/>
+          <w:szCs w:val="24"/>
+        </w:rPr>
+        <w:t xml:space="preserve">Pandas </w:t>
+      </w:r>
+      <w:r>
+        <w:rPr>
+          <w:rFonts w:ascii="Times New Roman" w:hAnsi="Times New Roman"/>
+          <w:sz w:val="24"/>
+          <w:szCs w:val="24"/>
+        </w:rPr>
+        <w:t xml:space="preserve">data frame, then finally dumped into our SQL database. </w:t>
       </w:r>
     </w:p>
     <w:p>
@@ -2155,7 +2171,15 @@
       </w:pPr>
       <w:r>
         <w:lastRenderedPageBreak/>
-        <w:t xml:space="preserve">Once the mount point has been created please check to make sure it was made, then import the libraries Pandas and </w:t>
+        <w:t xml:space="preserve">Once the mount point has been </w:t>
+      </w:r>
+      <w:proofErr w:type="gramStart"/>
+      <w:r>
+        <w:t>created</w:t>
+      </w:r>
+      <w:proofErr w:type="gramEnd"/>
+      <w:r>
+        <w:t xml:space="preserve"> please check to make sure it was made, then import the libraries Pandas and </w:t>
       </w:r>
       <w:proofErr w:type="spellStart"/>
       <w:r>
@@ -2242,7 +2266,25 @@
           <w:sz w:val="24"/>
           <w:szCs w:val="24"/>
         </w:rPr>
-        <w:t>As you can see above, run a for loop to read in each file from the container by year, we then conduct all transformation steps, cleaning the data to make it into a suitable form to be used. (Recommend zooming in to see the code clearly)</w:t>
+        <w:t xml:space="preserve">As you can see above, run a </w:t>
+      </w:r>
+      <w:proofErr w:type="gramStart"/>
+      <w:r>
+        <w:rPr>
+          <w:rFonts w:ascii="Times New Roman" w:hAnsi="Times New Roman" w:cs="Times New Roman"/>
+          <w:sz w:val="24"/>
+          <w:szCs w:val="24"/>
+        </w:rPr>
+        <w:t>for</w:t>
+      </w:r>
+      <w:proofErr w:type="gramEnd"/>
+      <w:r>
+        <w:rPr>
+          <w:rFonts w:ascii="Times New Roman" w:hAnsi="Times New Roman" w:cs="Times New Roman"/>
+          <w:sz w:val="24"/>
+          <w:szCs w:val="24"/>
+        </w:rPr>
+        <w:t xml:space="preserve"> loop to read in each file from the container by year, we then conduct all transformation steps, cleaning the data to make it into a suitable form to be used. (Recommend zooming in to see the code clearly)</w:t>
       </w:r>
     </w:p>
     <w:p>
@@ -3209,13 +3251,23 @@
         <w:t xml:space="preserve">Concatenated all 20 </w:t>
       </w:r>
       <w:proofErr w:type="spellStart"/>
-      <w:r>
-        <w:rPr>
-          <w:rFonts w:ascii="Times New Roman" w:hAnsi="Times New Roman"/>
-          <w:sz w:val="24"/>
-          <w:szCs w:val="24"/>
-        </w:rPr>
-        <w:t>years worth</w:t>
+      <w:proofErr w:type="gramStart"/>
+      <w:r>
+        <w:rPr>
+          <w:rFonts w:ascii="Times New Roman" w:hAnsi="Times New Roman"/>
+          <w:sz w:val="24"/>
+          <w:szCs w:val="24"/>
+        </w:rPr>
+        <w:t>years</w:t>
+      </w:r>
+      <w:proofErr w:type="gramEnd"/>
+      <w:r>
+        <w:rPr>
+          <w:rFonts w:ascii="Times New Roman" w:hAnsi="Times New Roman"/>
+          <w:sz w:val="24"/>
+          <w:szCs w:val="24"/>
+        </w:rPr>
+        <w:t xml:space="preserve"> worth</w:t>
       </w:r>
       <w:proofErr w:type="spellEnd"/>
       <w:r>
@@ -3540,7 +3592,25 @@
           <w:sz w:val="24"/>
           <w:szCs w:val="24"/>
         </w:rPr>
-        <w:t xml:space="preserve">The transformation steps involved for the Census Bureau data is a little more straightforward. </w:t>
+        <w:t xml:space="preserve">The transformation steps involved for the Census Bureau data </w:t>
+      </w:r>
+      <w:proofErr w:type="gramStart"/>
+      <w:r>
+        <w:rPr>
+          <w:rFonts w:ascii="Times New Roman" w:hAnsi="Times New Roman" w:cs="Times New Roman"/>
+          <w:sz w:val="24"/>
+          <w:szCs w:val="24"/>
+        </w:rPr>
+        <w:t>is</w:t>
+      </w:r>
+      <w:proofErr w:type="gramEnd"/>
+      <w:r>
+        <w:rPr>
+          <w:rFonts w:ascii="Times New Roman" w:hAnsi="Times New Roman" w:cs="Times New Roman"/>
+          <w:sz w:val="24"/>
+          <w:szCs w:val="24"/>
+        </w:rPr>
+        <w:t xml:space="preserve"> a little more straightforward. </w:t>
       </w:r>
     </w:p>
     <w:p>
@@ -4303,7 +4373,25 @@
           <w:sz w:val="24"/>
           <w:szCs w:val="24"/>
         </w:rPr>
-        <w:t>Aggregate Value of Home: Owner Age 65 and Over,</w:t>
+        <w:t xml:space="preserve">Aggregate Value of Home: Owner </w:t>
+      </w:r>
+      <w:proofErr w:type="gramStart"/>
+      <w:r>
+        <w:rPr>
+          <w:rFonts w:ascii="Times New Roman" w:hAnsi="Times New Roman" w:cs="Times New Roman"/>
+          <w:sz w:val="24"/>
+          <w:szCs w:val="24"/>
+        </w:rPr>
+        <w:t>Age</w:t>
+      </w:r>
+      <w:proofErr w:type="gramEnd"/>
+      <w:r>
+        <w:rPr>
+          <w:rFonts w:ascii="Times New Roman" w:hAnsi="Times New Roman" w:cs="Times New Roman"/>
+          <w:sz w:val="24"/>
+          <w:szCs w:val="24"/>
+        </w:rPr>
+        <w:t xml:space="preserve"> 65 and Over,</w:t>
       </w:r>
     </w:p>
     <w:p>
@@ -4326,7 +4414,25 @@
           <w:sz w:val="24"/>
           <w:szCs w:val="24"/>
         </w:rPr>
-        <w:t>Aggregate Value of Home: Owner Age 35 to 64 Years Old,</w:t>
+        <w:t xml:space="preserve">Aggregate Value of Home: Owner </w:t>
+      </w:r>
+      <w:proofErr w:type="gramStart"/>
+      <w:r>
+        <w:rPr>
+          <w:rFonts w:ascii="Times New Roman" w:hAnsi="Times New Roman" w:cs="Times New Roman"/>
+          <w:sz w:val="24"/>
+          <w:szCs w:val="24"/>
+        </w:rPr>
+        <w:t>Age</w:t>
+      </w:r>
+      <w:proofErr w:type="gramEnd"/>
+      <w:r>
+        <w:rPr>
+          <w:rFonts w:ascii="Times New Roman" w:hAnsi="Times New Roman" w:cs="Times New Roman"/>
+          <w:sz w:val="24"/>
+          <w:szCs w:val="24"/>
+        </w:rPr>
+        <w:t xml:space="preserve"> 35 to 64 Years Old,</w:t>
       </w:r>
     </w:p>
     <w:p>
@@ -4349,7 +4455,25 @@
           <w:sz w:val="24"/>
           <w:szCs w:val="24"/>
         </w:rPr>
-        <w:t>Aggregate Value of Home: Owner Age 25 to 34 Years Old,</w:t>
+        <w:t xml:space="preserve">Aggregate Value of Home: Owner </w:t>
+      </w:r>
+      <w:proofErr w:type="gramStart"/>
+      <w:r>
+        <w:rPr>
+          <w:rFonts w:ascii="Times New Roman" w:hAnsi="Times New Roman" w:cs="Times New Roman"/>
+          <w:sz w:val="24"/>
+          <w:szCs w:val="24"/>
+        </w:rPr>
+        <w:t>Age</w:t>
+      </w:r>
+      <w:proofErr w:type="gramEnd"/>
+      <w:r>
+        <w:rPr>
+          <w:rFonts w:ascii="Times New Roman" w:hAnsi="Times New Roman" w:cs="Times New Roman"/>
+          <w:sz w:val="24"/>
+          <w:szCs w:val="24"/>
+        </w:rPr>
+        <w:t xml:space="preserve"> 25 to 34 Years Old,</w:t>
       </w:r>
     </w:p>
     <w:p>
@@ -5778,10 +5902,10 @@
           <w14:ligatures w14:val="standardContextual"/>
         </w:rPr>
         <w:drawing>
-          <wp:inline distT="0" distB="0" distL="0" distR="0" wp14:anchorId="61527DE5" wp14:editId="4BA46ACC">
-            <wp:extent cx="6878140" cy="4306186"/>
-            <wp:effectExtent l="0" t="0" r="0" b="0"/>
-            <wp:docPr id="1761259417" name="Picture 6" descr="A picture containing text, screenshot, diagram, font&#10;&#10;Description automatically generated"/>
+          <wp:inline distT="0" distB="0" distL="0" distR="0" wp14:anchorId="1C6285C9" wp14:editId="2AADE3CB">
+            <wp:extent cx="6831623" cy="4309907"/>
+            <wp:effectExtent l="0" t="0" r="7620" b="0"/>
+            <wp:docPr id="1855765020" name="Picture 1" descr="A picture containing text, screenshot, parallel, diagram&#10;&#10;Description automatically generated"/>
             <wp:cNvGraphicFramePr>
               <a:graphicFrameLocks xmlns:a="http://schemas.openxmlformats.org/drawingml/2006/main" noChangeAspect="1"/>
             </wp:cNvGraphicFramePr>
@@ -5789,7 +5913,7 @@
               <a:graphicData uri="http://schemas.openxmlformats.org/drawingml/2006/picture">
                 <pic:pic xmlns:pic="http://schemas.openxmlformats.org/drawingml/2006/picture">
                   <pic:nvPicPr>
-                    <pic:cNvPr id="1761259417" name="Picture 6" descr="A picture containing text, screenshot, diagram, font&#10;&#10;Description automatically generated"/>
+                    <pic:cNvPr id="1855765020" name="Picture 1" descr="A picture containing text, screenshot, parallel, diagram&#10;&#10;Description automatically generated"/>
                     <pic:cNvPicPr/>
                   </pic:nvPicPr>
                   <pic:blipFill>
@@ -5807,7 +5931,7 @@
                   <pic:spPr>
                     <a:xfrm>
                       <a:off x="0" y="0"/>
-                      <a:ext cx="6892134" cy="4314947"/>
+                      <a:ext cx="6847802" cy="4320114"/>
                     </a:xfrm>
                     <a:prstGeom prst="rect">
                       <a:avLst/>
@@ -6108,8 +6232,13 @@
       <w:r>
         <w:t xml:space="preserve">The ETL process above has guided one to extract, transform, and load both datasets used within the scope of current needs. Pulling both data sets, conducting data cleaning, and loading them both into a SQL database will then allow a user to access the data for analysis and visualization. This ETL process also uses Kafka for the API Census Bureau data, however it is not included here due to its use of a proof of concept. Feel free to review this documentation at any point in the future for reference. Any questions can be directed to </w:t>
       </w:r>
-      <w:r>
-        <w:t>Illidans-Ingenious-Infrastructure</w:t>
+      <w:proofErr w:type="gramStart"/>
+      <w:r>
+        <w:t>Illidans</w:t>
+      </w:r>
+      <w:proofErr w:type="gramEnd"/>
+      <w:r>
+        <w:t>-Ingenious-Infrastructure</w:t>
       </w:r>
       <w:r>
         <w:t xml:space="preserve"> group. </w:t>

</xml_diff>